<commit_message>
updated the document file with proper intructions.
</commit_message>
<xml_diff>
--- a/document.docx
+++ b/document.docx
@@ -18,10 +18,321 @@
           <w:szCs w:val="28"/>
           <w:lang w:val="en-IN"/>
         </w:rPr>
-        <w:t>This is the project for the round 1 of She Can Foundation. The project showcase an animated login &amp; singup page, which then leads to a intern dashboard. All the source code &amp; related files are available on my GitHub repo for reference. Feel free to Explore.</w:t>
+        <w:t>After downloading or cloning the repository, open your VS code. Assuming you have Python installed in your device, if required make sure to install them, go to the ‘app.py’ file and run the code. Once the Setup is complete you can run the project. Below is the instruction:</w:t>
+      </w:r>
+    </w:p>
+    <w:p/>
+    <w:p/>
+    <w:p>
+      <w:r>
+        <w:drawing>
+          <wp:inline distT="0" distB="0" distL="114300" distR="114300">
+            <wp:extent cx="5264150" cy="3178175"/>
+            <wp:effectExtent l="0" t="0" r="8890" b="6985"/>
+            <wp:docPr id="2" name="Picture 2"/>
+            <wp:cNvGraphicFramePr>
+              <a:graphicFrameLocks xmlns:a="http://schemas.openxmlformats.org/drawingml/2006/main" noChangeAspect="1"/>
+            </wp:cNvGraphicFramePr>
+            <a:graphic xmlns:a="http://schemas.openxmlformats.org/drawingml/2006/main">
+              <a:graphicData uri="http://schemas.openxmlformats.org/drawingml/2006/picture">
+                <pic:pic xmlns:pic="http://schemas.openxmlformats.org/drawingml/2006/picture">
+                  <pic:nvPicPr>
+                    <pic:cNvPr id="2" name="Picture 2"/>
+                    <pic:cNvPicPr>
+                      <a:picLocks noChangeAspect="1"/>
+                    </pic:cNvPicPr>
+                  </pic:nvPicPr>
+                  <pic:blipFill>
+                    <a:blip r:embed="rId4"/>
+                    <a:stretch>
+                      <a:fillRect/>
+                    </a:stretch>
+                  </pic:blipFill>
+                  <pic:spPr>
+                    <a:xfrm>
+                      <a:off x="0" y="0"/>
+                      <a:ext cx="5264150" cy="3178175"/>
+                    </a:xfrm>
+                    <a:prstGeom prst="rect">
+                      <a:avLst/>
+                    </a:prstGeom>
+                    <a:noFill/>
+                    <a:ln>
+                      <a:noFill/>
+                    </a:ln>
+                  </pic:spPr>
+                </pic:pic>
+              </a:graphicData>
+            </a:graphic>
+          </wp:inline>
+        </w:drawing>
+      </w:r>
+    </w:p>
+    <w:p/>
+    <w:p>
+      <w:pPr>
+        <w:rPr>
+          <w:rFonts w:hint="default"/>
+          <w:sz w:val="28"/>
+          <w:szCs w:val="28"/>
+          <w:lang w:val="en-IN"/>
+        </w:rPr>
+      </w:pPr>
+      <w:r>
+        <w:rPr>
+          <w:rFonts w:hint="default"/>
+          <w:sz w:val="28"/>
+          <w:szCs w:val="28"/>
+          <w:lang w:val="en-IN"/>
+        </w:rPr>
+        <w:t xml:space="preserve">After starting the server click the ▷symbol on the marked top right corner. Then a terminal will open, if it’s a local server, there you will see a link like this, </w:t>
+      </w:r>
+    </w:p>
+    <w:p>
+      <w:pPr>
+        <w:rPr>
+          <w:rFonts w:hint="default"/>
+          <w:sz w:val="28"/>
+          <w:szCs w:val="28"/>
+          <w:lang w:val="en-IN"/>
+        </w:rPr>
+      </w:pPr>
+    </w:p>
+    <w:p>
+      <w:pPr>
+        <w:rPr>
+          <w:rFonts w:hint="default"/>
+          <w:sz w:val="28"/>
+          <w:szCs w:val="28"/>
+          <w:lang w:val="en-IN"/>
+        </w:rPr>
+      </w:pPr>
+      <w:r>
+        <w:drawing>
+          <wp:inline distT="0" distB="0" distL="114300" distR="114300">
+            <wp:extent cx="5268595" cy="1300480"/>
+            <wp:effectExtent l="0" t="0" r="4445" b="10160"/>
+            <wp:docPr id="3" name="Picture 3"/>
+            <wp:cNvGraphicFramePr>
+              <a:graphicFrameLocks xmlns:a="http://schemas.openxmlformats.org/drawingml/2006/main" noChangeAspect="1"/>
+            </wp:cNvGraphicFramePr>
+            <a:graphic xmlns:a="http://schemas.openxmlformats.org/drawingml/2006/main">
+              <a:graphicData uri="http://schemas.openxmlformats.org/drawingml/2006/picture">
+                <pic:pic xmlns:pic="http://schemas.openxmlformats.org/drawingml/2006/picture">
+                  <pic:nvPicPr>
+                    <pic:cNvPr id="3" name="Picture 3"/>
+                    <pic:cNvPicPr>
+                      <a:picLocks noChangeAspect="1"/>
+                    </pic:cNvPicPr>
+                  </pic:nvPicPr>
+                  <pic:blipFill>
+                    <a:blip r:embed="rId5"/>
+                    <a:stretch>
+                      <a:fillRect/>
+                    </a:stretch>
+                  </pic:blipFill>
+                  <pic:spPr>
+                    <a:xfrm>
+                      <a:off x="0" y="0"/>
+                      <a:ext cx="5268595" cy="1300480"/>
+                    </a:xfrm>
+                    <a:prstGeom prst="rect">
+                      <a:avLst/>
+                    </a:prstGeom>
+                    <a:noFill/>
+                    <a:ln>
+                      <a:noFill/>
+                    </a:ln>
+                  </pic:spPr>
+                </pic:pic>
+              </a:graphicData>
+            </a:graphic>
+          </wp:inline>
+        </w:drawing>
+      </w:r>
+    </w:p>
+    <w:p>
+      <w:pPr>
+        <w:rPr>
+          <w:rFonts w:hint="default"/>
+          <w:sz w:val="28"/>
+          <w:szCs w:val="28"/>
+          <w:lang w:val="en-IN"/>
+        </w:rPr>
+      </w:pPr>
+    </w:p>
+    <w:p>
+      <w:pPr>
+        <w:rPr>
+          <w:rFonts w:hint="default"/>
+          <w:sz w:val="28"/>
+          <w:szCs w:val="28"/>
+          <w:lang w:val="en-IN"/>
+        </w:rPr>
+      </w:pPr>
+      <w:r>
+        <w:rPr>
+          <w:rFonts w:hint="default"/>
+          <w:sz w:val="28"/>
+          <w:szCs w:val="28"/>
+          <w:lang w:val="en-IN"/>
+        </w:rPr>
+        <w:t xml:space="preserve">Then simply follow the link. Once the project loads, explore its features. Use the login form to enter the a username and you’ll directed to the Intern Dashboard. </w:t>
       </w:r>
       <w:bookmarkStart w:id="0" w:name="_GoBack"/>
       <w:bookmarkEnd w:id="0"/>
+    </w:p>
+    <w:p>
+      <w:pPr>
+        <w:rPr>
+          <w:rFonts w:hint="default"/>
+          <w:sz w:val="28"/>
+          <w:szCs w:val="28"/>
+          <w:lang w:val="en-IN"/>
+        </w:rPr>
+      </w:pPr>
+    </w:p>
+    <w:p>
+      <w:r>
+        <w:drawing>
+          <wp:inline distT="0" distB="0" distL="114300" distR="114300">
+            <wp:extent cx="5267325" cy="3041015"/>
+            <wp:effectExtent l="0" t="0" r="5715" b="6985"/>
+            <wp:docPr id="4" name="Picture 4"/>
+            <wp:cNvGraphicFramePr>
+              <a:graphicFrameLocks xmlns:a="http://schemas.openxmlformats.org/drawingml/2006/main" noChangeAspect="1"/>
+            </wp:cNvGraphicFramePr>
+            <a:graphic xmlns:a="http://schemas.openxmlformats.org/drawingml/2006/main">
+              <a:graphicData uri="http://schemas.openxmlformats.org/drawingml/2006/picture">
+                <pic:pic xmlns:pic="http://schemas.openxmlformats.org/drawingml/2006/picture">
+                  <pic:nvPicPr>
+                    <pic:cNvPr id="4" name="Picture 4"/>
+                    <pic:cNvPicPr>
+                      <a:picLocks noChangeAspect="1"/>
+                    </pic:cNvPicPr>
+                  </pic:nvPicPr>
+                  <pic:blipFill>
+                    <a:blip r:embed="rId6"/>
+                    <a:stretch>
+                      <a:fillRect/>
+                    </a:stretch>
+                  </pic:blipFill>
+                  <pic:spPr>
+                    <a:xfrm>
+                      <a:off x="0" y="0"/>
+                      <a:ext cx="5267325" cy="3041015"/>
+                    </a:xfrm>
+                    <a:prstGeom prst="rect">
+                      <a:avLst/>
+                    </a:prstGeom>
+                    <a:noFill/>
+                    <a:ln>
+                      <a:noFill/>
+                    </a:ln>
+                  </pic:spPr>
+                </pic:pic>
+              </a:graphicData>
+            </a:graphic>
+          </wp:inline>
+        </w:drawing>
+      </w:r>
+    </w:p>
+    <w:p/>
+    <w:p>
+      <w:r>
+        <w:drawing>
+          <wp:inline distT="0" distB="0" distL="114300" distR="114300">
+            <wp:extent cx="5264785" cy="3024505"/>
+            <wp:effectExtent l="0" t="0" r="8255" b="8255"/>
+            <wp:docPr id="5" name="Picture 5"/>
+            <wp:cNvGraphicFramePr>
+              <a:graphicFrameLocks xmlns:a="http://schemas.openxmlformats.org/drawingml/2006/main" noChangeAspect="1"/>
+            </wp:cNvGraphicFramePr>
+            <a:graphic xmlns:a="http://schemas.openxmlformats.org/drawingml/2006/main">
+              <a:graphicData uri="http://schemas.openxmlformats.org/drawingml/2006/picture">
+                <pic:pic xmlns:pic="http://schemas.openxmlformats.org/drawingml/2006/picture">
+                  <pic:nvPicPr>
+                    <pic:cNvPr id="5" name="Picture 5"/>
+                    <pic:cNvPicPr>
+                      <a:picLocks noChangeAspect="1"/>
+                    </pic:cNvPicPr>
+                  </pic:nvPicPr>
+                  <pic:blipFill>
+                    <a:blip r:embed="rId7"/>
+                    <a:stretch>
+                      <a:fillRect/>
+                    </a:stretch>
+                  </pic:blipFill>
+                  <pic:spPr>
+                    <a:xfrm>
+                      <a:off x="0" y="0"/>
+                      <a:ext cx="5264785" cy="3024505"/>
+                    </a:xfrm>
+                    <a:prstGeom prst="rect">
+                      <a:avLst/>
+                    </a:prstGeom>
+                    <a:noFill/>
+                    <a:ln>
+                      <a:noFill/>
+                    </a:ln>
+                  </pic:spPr>
+                </pic:pic>
+              </a:graphicData>
+            </a:graphic>
+          </wp:inline>
+        </w:drawing>
+      </w:r>
+    </w:p>
+    <w:p>
+      <w:pPr>
+        <w:rPr>
+          <w:rFonts w:hint="default"/>
+          <w:lang w:val="en-IN"/>
+        </w:rPr>
+      </w:pPr>
+      <w:r>
+        <w:drawing>
+          <wp:inline distT="0" distB="0" distL="114300" distR="114300">
+            <wp:extent cx="5263515" cy="3016885"/>
+            <wp:effectExtent l="0" t="0" r="9525" b="635"/>
+            <wp:docPr id="6" name="Picture 6"/>
+            <wp:cNvGraphicFramePr>
+              <a:graphicFrameLocks xmlns:a="http://schemas.openxmlformats.org/drawingml/2006/main" noChangeAspect="1"/>
+            </wp:cNvGraphicFramePr>
+            <a:graphic xmlns:a="http://schemas.openxmlformats.org/drawingml/2006/main">
+              <a:graphicData uri="http://schemas.openxmlformats.org/drawingml/2006/picture">
+                <pic:pic xmlns:pic="http://schemas.openxmlformats.org/drawingml/2006/picture">
+                  <pic:nvPicPr>
+                    <pic:cNvPr id="6" name="Picture 6"/>
+                    <pic:cNvPicPr>
+                      <a:picLocks noChangeAspect="1"/>
+                    </pic:cNvPicPr>
+                  </pic:nvPicPr>
+                  <pic:blipFill>
+                    <a:blip r:embed="rId8"/>
+                    <a:stretch>
+                      <a:fillRect/>
+                    </a:stretch>
+                  </pic:blipFill>
+                  <pic:spPr>
+                    <a:xfrm>
+                      <a:off x="0" y="0"/>
+                      <a:ext cx="5263515" cy="3016885"/>
+                    </a:xfrm>
+                    <a:prstGeom prst="rect">
+                      <a:avLst/>
+                    </a:prstGeom>
+                    <a:noFill/>
+                    <a:ln>
+                      <a:noFill/>
+                    </a:ln>
+                  </pic:spPr>
+                </pic:pic>
+              </a:graphicData>
+            </a:graphic>
+          </wp:inline>
+        </w:drawing>
+      </w:r>
     </w:p>
     <w:sectPr>
       <w:pgSz w:w="11906" w:h="16838"/>
@@ -38,7 +349,7 @@
   <w:docDefaults>
     <w:rPrDefault>
       <w:rPr>
-        <w:rFonts w:asciiTheme="minorHAnsi" w:hAnsiTheme="minorHAnsi" w:eastAsiaTheme="minorEastAsia" w:cstheme="minorBidi"/>
+        <w:rFonts w:ascii="Times New Roman" w:hAnsi="Times New Roman" w:eastAsia="SimSun" w:cs="Times New Roman"/>
       </w:rPr>
     </w:rPrDefault>
     <w:pPrDefault/>

</xml_diff>